<commit_message>
gitignore files + evaluate jsdms out
</commit_message>
<xml_diff>
--- a/R_scripts/paper_16s/manuscript.docx
+++ b/R_scripts/paper_16s/manuscript.docx
@@ -4,7 +4,7 @@
   <w:body>
     <w:p>
       <w:pPr>
-        <w:pStyle w:val="Title"/>
+        <w:pStyle w:val="Titre"/>
       </w:pPr>
       <w:r>
         <w:t>Bacterial diversity of Northern peatlands</w:t>
@@ -13,7 +13,7 @@
     <w:p/>
     <w:p>
       <w:pPr>
-        <w:pStyle w:val="Heading1"/>
+        <w:pStyle w:val="Titre1"/>
       </w:pPr>
       <w:r>
         <w:t>Abstract</w:t>
@@ -21,7 +21,7 @@
     </w:p>
     <w:p>
       <w:pPr>
-        <w:pStyle w:val="Heading1"/>
+        <w:pStyle w:val="Titre1"/>
       </w:pPr>
       <w:r>
         <w:t>Introduction</w:t>
@@ -29,7 +29,7 @@
     </w:p>
     <w:p>
       <w:pPr>
-        <w:pStyle w:val="Heading2"/>
+        <w:pStyle w:val="Titre2"/>
       </w:pPr>
       <w:r>
         <w:t>Why peatlands?</w:t>
@@ -42,7 +42,7 @@
     </w:p>
     <w:p>
       <w:pPr>
-        <w:pStyle w:val="Heading2"/>
+        <w:pStyle w:val="Titre2"/>
       </w:pPr>
       <w:r>
         <w:t>What are peatlands</w:t>
@@ -61,7 +61,7 @@
     </w:p>
     <w:p>
       <w:pPr>
-        <w:pStyle w:val="Heading2"/>
+        <w:pStyle w:val="Titre2"/>
       </w:pPr>
       <w:r>
         <w:t>Why bacteria?</w:t>
@@ -69,15 +69,7 @@
     </w:p>
     <w:p>
       <w:r>
-        <w:t>These microbial communities are both functionally and taxonomically diverse (REF) but remains largely unknown at global scale (</w:t>
-      </w:r>
-      <w:proofErr w:type="spellStart"/>
-      <w:r>
-        <w:t>naze</w:t>
-      </w:r>
-      <w:proofErr w:type="spellEnd"/>
-      <w:r>
-        <w:t>)</w:t>
+        <w:t>These microbial communities are both functionally and taxonomically diverse (REF) but remains largely unknown at global scale (naze)</w:t>
       </w:r>
       <w:r>
         <w:t>.</w:t>
@@ -85,7 +77,7 @@
     </w:p>
     <w:p>
       <w:pPr>
-        <w:pStyle w:val="Heading2"/>
+        <w:pStyle w:val="Titre2"/>
       </w:pPr>
       <w:r>
         <w:t xml:space="preserve">Why global dataset? </w:t>
@@ -98,7 +90,7 @@
     </w:p>
     <w:p>
       <w:pPr>
-        <w:pStyle w:val="Heading2"/>
+        <w:pStyle w:val="Titre2"/>
       </w:pPr>
       <w:r>
         <w:lastRenderedPageBreak/>
@@ -112,28 +104,17 @@
     </w:p>
     <w:p>
       <w:r>
-        <w:t xml:space="preserve">We want to identify the drivers of these (most </w:t>
-      </w:r>
-      <w:proofErr w:type="spellStart"/>
-      <w:r>
-        <w:t>abundants</w:t>
-      </w:r>
-      <w:proofErr w:type="spellEnd"/>
-      <w:r>
-        <w:t>?) OTUs.</w:t>
-      </w:r>
-    </w:p>
-    <w:p>
-      <w:r>
-        <w:t xml:space="preserve">Map this </w:t>
-      </w:r>
-      <w:proofErr w:type="spellStart"/>
-      <w:r>
-        <w:t>taxo</w:t>
-      </w:r>
-      <w:proofErr w:type="spellEnd"/>
-      <w:r>
-        <w:t>-ecological diversity</w:t>
+        <w:t xml:space="preserve"># about 50% unidentified Genus </w:t>
+      </w:r>
+    </w:p>
+    <w:p>
+      <w:r>
+        <w:t>We want to identify the drivers of these (most abundants?) OTUs.</w:t>
+      </w:r>
+    </w:p>
+    <w:p>
+      <w:r>
+        <w:t>Map this taxo-ecological diversity</w:t>
       </w:r>
     </w:p>
     <w:p>
@@ -143,7 +124,7 @@
     </w:p>
     <w:p>
       <w:pPr>
-        <w:pStyle w:val="Heading1"/>
+        <w:pStyle w:val="Titre1"/>
       </w:pPr>
       <w:r>
         <w:t>Materials and methods</w:t>
@@ -156,7 +137,7 @@
     </w:p>
     <w:p>
       <w:pPr>
-        <w:pStyle w:val="Heading2"/>
+        <w:pStyle w:val="Titre2"/>
       </w:pPr>
       <w:r>
         <w:t>DNA extraction and sequencing</w:t>
@@ -176,19 +157,7 @@
         <w:t>GTGYCAGCMGCCGCGGT</w:t>
       </w:r>
       <w:r>
-        <w:t>) and 909R (</w:t>
-      </w:r>
-      <w:r>
-        <w:t>CCCCGYCAATTCMTTTRAGT</w:t>
-      </w:r>
-      <w:r>
-        <w:t xml:space="preserve">) primers (Tuan et al. 2014). </w:t>
-      </w:r>
-      <w:r>
-        <w:t>Forward and reverse primers were tagged for post-sequencing discrimination</w:t>
-      </w:r>
-      <w:r>
-        <w:t>.</w:t>
+        <w:t>) and 909R (CCCCGYCAATTCMTTTRAGT) primers (Tuan et al. 2014). Forward and reverse primers were tagged for post-sequencing discrimination.</w:t>
       </w:r>
     </w:p>
     <w:p>
@@ -198,7 +167,7 @@
     </w:p>
     <w:p>
       <w:pPr>
-        <w:pStyle w:val="Heading2"/>
+        <w:pStyle w:val="Titre2"/>
       </w:pPr>
       <w:r>
         <w:t>Bioinformatics</w:t>
@@ -209,73 +178,49 @@
         <w:t xml:space="preserve">Sequencing outputs were processed using the FROGs (V4.1) pipeline implemented on a Galaxy server (Galaxy Toulouse INRAE). Parameters details for each step are available in Supplementary (XXX) and only the main steps are briefly described here. Sequences were dereplicated and then clustered using SWARM </w:t>
       </w:r>
       <w:r>
-        <w:t xml:space="preserve">(Mahé et al. XX) with an aggregation distance of 1 resulting in the equivalent of ASVs. Chimera, aberrant sequences resulting from PCR errors, were removed from the dataset before </w:t>
+        <w:t xml:space="preserve">(Mahé et al. XX) with an aggregation distance of 1 resulting in the equivalent of ASVs. Chimera, aberrant </w:t>
       </w:r>
       <w:r>
         <w:lastRenderedPageBreak/>
-        <w:t>taxonomic assignation using the 16s SILVA database (release 16S_SILVA_138.1)</w:t>
+        <w:t>sequences resulting from PCR errors, were removed from the dataset before taxonomic assignation using the 16s SILVA database (release 16S_SILVA_138.1)</w:t>
       </w:r>
       <w:r>
         <w:t xml:space="preserve"> and RDP classifier (REF)</w:t>
       </w:r>
       <w:r>
-        <w:t xml:space="preserve">. The resulting files were exported </w:t>
-      </w:r>
-      <w:proofErr w:type="gramStart"/>
-      <w:r>
-        <w:t>to .TSV</w:t>
-      </w:r>
-      <w:proofErr w:type="gramEnd"/>
-      <w:r>
-        <w:t xml:space="preserve"> for further processing within R (Version) and RStudio (Version).</w:t>
-      </w:r>
-    </w:p>
-    <w:p>
-      <w:r>
-        <w:t xml:space="preserve">Further processing was performed using the </w:t>
-      </w:r>
-      <w:proofErr w:type="spellStart"/>
-      <w:r>
-        <w:t>MetabaR</w:t>
-      </w:r>
-      <w:proofErr w:type="spellEnd"/>
-      <w:r>
-        <w:t xml:space="preserve"> R package (REF).</w:t>
-      </w:r>
+        <w:t>. The resulting files were exported to .TSV for further processing within R (Version) and RStudio (Version).</w:t>
+      </w:r>
+    </w:p>
+    <w:p>
+      <w:r>
+        <w:t>Further processing was performed using the MetabaR R package (REF).</w:t>
+      </w:r>
+      <w:r>
+        <w:t xml:space="preserve"> Chloroplastic and mitochondrial sequences were removed from the dataset as well as sequences poorly assigned at the Kingdom level (less than 70% of RDP bootstraps).</w:t>
+      </w:r>
+    </w:p>
+    <w:p>
+      <w:r>
+        <w:t>We also removed singletons sequences (i.e. sequences present only once in the dataset)</w:t>
+      </w:r>
+      <w:r>
+        <w:t xml:space="preserve"> that represented an important diversity but only XX% of the observations (i.e., reads).</w:t>
+      </w:r>
+    </w:p>
+    <w:p>
+      <w:pPr>
+        <w:pStyle w:val="Titre2"/>
+      </w:pPr>
       <w:r>
         <w:t xml:space="preserve"> </w:t>
       </w:r>
-      <w:proofErr w:type="spellStart"/>
-      <w:r>
-        <w:t>Chloroplastic</w:t>
-      </w:r>
-      <w:proofErr w:type="spellEnd"/>
-      <w:r>
-        <w:t xml:space="preserve"> and mitochondrial sequences were removed from the dataset as well as sequences poorly assigned at the Kingdom level (less than 70% of RDP bootstraps).</w:t>
-      </w:r>
-    </w:p>
-    <w:p>
-      <w:r>
-        <w:t>We also removed singletons sequences (i.e. sequences present only once in the dataset)</w:t>
-      </w:r>
-      <w:r>
-        <w:t xml:space="preserve"> that represented an important diversity but only XX% of the observations (i.e., reads).</w:t>
-      </w:r>
-    </w:p>
-    <w:p>
-      <w:pPr>
-        <w:pStyle w:val="Heading2"/>
-      </w:pPr>
-      <w:r>
-        <w:t xml:space="preserve"> </w:t>
-      </w:r>
       <w:r>
         <w:t>Statistics</w:t>
       </w:r>
     </w:p>
     <w:p>
       <w:pPr>
-        <w:pStyle w:val="Heading1"/>
+        <w:pStyle w:val="Titre1"/>
       </w:pPr>
       <w:r>
         <w:t>Results</w:t>
@@ -283,7 +228,7 @@
     </w:p>
     <w:p>
       <w:pPr>
-        <w:pStyle w:val="Heading2"/>
+        <w:pStyle w:val="Titre2"/>
       </w:pPr>
       <w:r>
         <w:t>Bacterial diversity</w:t>
@@ -293,23 +238,24 @@
       <w:r>
         <w:t xml:space="preserve">We found high diversity (~XX ASVs) but also important variation across samples with </w:t>
       </w:r>
-      <w:proofErr w:type="spellStart"/>
-      <w:r>
-        <w:t>alphadiversity</w:t>
-      </w:r>
-      <w:proofErr w:type="spellEnd"/>
-      <w:r>
-        <w:t xml:space="preserve"> ranging from </w:t>
-      </w:r>
-      <w:proofErr w:type="gramStart"/>
-      <w:r>
-        <w:t>XX to XX</w:t>
-      </w:r>
-      <w:proofErr w:type="gramEnd"/>
-      <w:r>
-        <w:t xml:space="preserve"> ASVs per sample. The dominant bacterial orders were </w:t>
-      </w:r>
-      <w:proofErr w:type="spellStart"/>
+      <w:r>
+        <w:rPr>
+          <w:rFonts w:cs="Arial"/>
+        </w:rPr>
+        <w:t>α</w:t>
+      </w:r>
+      <w:r>
+        <w:t>-</w:t>
+      </w:r>
+      <w:r>
+        <w:t xml:space="preserve">diversity ranging from XX to XX ASVs per sample. The dominant bacterial orders </w:t>
+      </w:r>
+      <w:r>
+        <w:t xml:space="preserve">in terms of OTUs number </w:t>
+      </w:r>
+      <w:r>
+        <w:t xml:space="preserve">were </w:t>
+      </w:r>
       <w:r>
         <w:rPr>
           <w:i/>
@@ -317,11 +263,9 @@
         </w:rPr>
         <w:t>Acetobacterales</w:t>
       </w:r>
-      <w:proofErr w:type="spellEnd"/>
       <w:r>
         <w:t xml:space="preserve"> (33.9%), </w:t>
       </w:r>
-      <w:proofErr w:type="spellStart"/>
       <w:r>
         <w:rPr>
           <w:i/>
@@ -329,7 +273,6 @@
         </w:rPr>
         <w:t>Acidobacteriales</w:t>
       </w:r>
-      <w:proofErr w:type="spellEnd"/>
       <w:r>
         <w:t xml:space="preserve"> (12.3%), </w:t>
       </w:r>
@@ -343,7 +286,6 @@
       <w:r>
         <w:t xml:space="preserve"> (8.7%), </w:t>
       </w:r>
-      <w:proofErr w:type="spellStart"/>
       <w:r>
         <w:rPr>
           <w:i/>
@@ -351,11 +293,9 @@
         </w:rPr>
         <w:t>Cyanobacteriales</w:t>
       </w:r>
-      <w:proofErr w:type="spellEnd"/>
       <w:r>
         <w:t xml:space="preserve"> (4.8%), </w:t>
       </w:r>
-      <w:proofErr w:type="spellStart"/>
       <w:r>
         <w:rPr>
           <w:i/>
@@ -363,11 +303,9 @@
         </w:rPr>
         <w:t>Caulobacterales</w:t>
       </w:r>
-      <w:proofErr w:type="spellEnd"/>
       <w:r>
         <w:t xml:space="preserve"> (4.4%), </w:t>
       </w:r>
-      <w:proofErr w:type="spellStart"/>
       <w:r>
         <w:rPr>
           <w:i/>
@@ -375,11 +313,9 @@
         </w:rPr>
         <w:t>Burkholderiales</w:t>
       </w:r>
-      <w:proofErr w:type="spellEnd"/>
       <w:r>
         <w:t xml:space="preserve"> (3.1%), </w:t>
       </w:r>
-      <w:proofErr w:type="spellStart"/>
       <w:r>
         <w:rPr>
           <w:i/>
@@ -387,11 +323,9 @@
         </w:rPr>
         <w:t>Rhizobiales</w:t>
       </w:r>
-      <w:proofErr w:type="spellEnd"/>
       <w:r>
         <w:t xml:space="preserve"> and </w:t>
       </w:r>
-      <w:proofErr w:type="spellStart"/>
       <w:r>
         <w:rPr>
           <w:i/>
@@ -399,7 +333,6 @@
         </w:rPr>
         <w:t>Chitinophagales</w:t>
       </w:r>
-      <w:proofErr w:type="spellEnd"/>
       <w:r>
         <w:t xml:space="preserve"> (2.5% each). The remaining 24% belonged to XX different orders</w:t>
       </w:r>
@@ -434,7 +367,6 @@
       <w:r>
         <w:t xml:space="preserve"> peatlands with 14.1% and 8.6% of our sequences respectively belonging to </w:t>
       </w:r>
-      <w:proofErr w:type="spellStart"/>
       <w:r>
         <w:rPr>
           <w:i/>
@@ -442,11 +374,9 @@
         </w:rPr>
         <w:t>Acidocella</w:t>
       </w:r>
-      <w:proofErr w:type="spellEnd"/>
       <w:r>
         <w:t xml:space="preserve"> and </w:t>
       </w:r>
-      <w:proofErr w:type="spellStart"/>
       <w:r>
         <w:rPr>
           <w:i/>
@@ -454,7 +384,6 @@
         </w:rPr>
         <w:t>Granulicella</w:t>
       </w:r>
-      <w:proofErr w:type="spellEnd"/>
       <w:r>
         <w:t xml:space="preserve"> while the 3</w:t>
       </w:r>
@@ -465,9 +394,12 @@
         <w:t>rd</w:t>
       </w:r>
       <w:r>
-        <w:t xml:space="preserve"> genus (</w:t>
-      </w:r>
-      <w:proofErr w:type="spellStart"/>
+        <w:t xml:space="preserve"> </w:t>
+      </w:r>
+      <w:r>
+        <w:lastRenderedPageBreak/>
+        <w:t>genus (</w:t>
+      </w:r>
       <w:r>
         <w:rPr>
           <w:i/>
@@ -475,30 +407,88 @@
         </w:rPr>
         <w:t>Acidisoma</w:t>
       </w:r>
-      <w:proofErr w:type="spellEnd"/>
-      <w:r>
-        <w:t>) represented only 1.6% of our sequences. 53.2% had no assignation at this taxonomic rank suggesting an important unknown diversity.</w:t>
-      </w:r>
-    </w:p>
-    <w:p>
-      <w:r>
-        <w:lastRenderedPageBreak/>
+      <w:r>
+        <w:t>) represented only 1.6% of our sequences. 53.2%</w:t>
+      </w:r>
+      <w:r>
+        <w:t xml:space="preserve"> of our OTUs</w:t>
+      </w:r>
+      <w:r>
+        <w:t xml:space="preserve"> had no assignation at this taxonomic rank suggesting an important unknown diversity.</w:t>
+      </w:r>
+    </w:p>
+    <w:p>
+      <w:r>
         <w:t xml:space="preserve">Weird sites </w:t>
       </w:r>
+      <w:r>
+        <w:t># Alaska</w:t>
+      </w:r>
     </w:p>
     <w:p/>
-    <w:p>
-      <w:pPr>
-        <w:pStyle w:val="Heading1"/>
+    <w:p/>
+    <w:p>
+      <w:pPr>
+        <w:pStyle w:val="Titre1"/>
       </w:pPr>
       <w:r>
         <w:t>Discussion</w:t>
       </w:r>
     </w:p>
-    <w:p/>
-    <w:p>
-      <w:pPr>
-        <w:pStyle w:val="Heading1"/>
+    <w:p>
+      <w:pPr>
+        <w:pStyle w:val="Paragraphedeliste"/>
+        <w:numPr>
+          <w:ilvl w:val="0"/>
+          <w:numId w:val="1"/>
+        </w:numPr>
+      </w:pPr>
+      <w:r>
+        <w:t>Core microbiota across Northern Peatlands</w:t>
+      </w:r>
+    </w:p>
+    <w:p>
+      <w:pPr>
+        <w:pStyle w:val="Paragraphedeliste"/>
+        <w:numPr>
+          <w:ilvl w:val="0"/>
+          <w:numId w:val="1"/>
+        </w:numPr>
+      </w:pPr>
+      <w:r>
+        <w:t>A module 2 in Alaska</w:t>
+      </w:r>
+    </w:p>
+    <w:p>
+      <w:pPr>
+        <w:pStyle w:val="Paragraphedeliste"/>
+        <w:numPr>
+          <w:ilvl w:val="0"/>
+          <w:numId w:val="1"/>
+        </w:numPr>
+      </w:pPr>
+      <w:r>
+        <w:t>Snow/precipitation is the major driver, its also the most varying factor across those sites</w:t>
+      </w:r>
+    </w:p>
+    <w:p>
+      <w:pPr>
+        <w:pStyle w:val="Paragraphedeliste"/>
+        <w:numPr>
+          <w:ilvl w:val="0"/>
+          <w:numId w:val="1"/>
+        </w:numPr>
+      </w:pPr>
+      <w:r>
+        <w:t>Representativity of our sites</w:t>
+      </w:r>
+      <w:r>
+        <w:t xml:space="preserve"> – Is CV ranking the same across all peatlands? Mean of our sites vs global mean</w:t>
+      </w:r>
+    </w:p>
+    <w:p>
+      <w:pPr>
+        <w:pStyle w:val="Titre1"/>
       </w:pPr>
       <w:r>
         <w:t>References</w:t>
@@ -506,7 +496,7 @@
     </w:p>
     <w:p>
       <w:pPr>
-        <w:pStyle w:val="Heading1"/>
+        <w:pStyle w:val="Titre1"/>
       </w:pPr>
       <w:r>
         <w:t>Supplementary</w:t>
@@ -520,6 +510,126 @@
     </w:sectPr>
   </w:body>
 </w:document>
+</file>
+
+<file path=word/numbering.xml><?xml version="1.0" encoding="utf-8"?>
+<w:numbering xmlns:wpc="http://schemas.microsoft.com/office/word/2010/wordprocessingCanvas" xmlns:cx="http://schemas.microsoft.com/office/drawing/2014/chartex" xmlns:cx1="http://schemas.microsoft.com/office/drawing/2015/9/8/chartex" xmlns:cx2="http://schemas.microsoft.com/office/drawing/2015/10/21/chartex" xmlns:cx3="http://schemas.microsoft.com/office/drawing/2016/5/9/chartex" xmlns:cx4="http://schemas.microsoft.com/office/drawing/2016/5/10/chartex" xmlns:cx5="http://schemas.microsoft.com/office/drawing/2016/5/11/chartex" xmlns:cx6="http://schemas.microsoft.com/office/drawing/2016/5/12/chartex" xmlns:cx7="http://schemas.microsoft.com/office/drawing/2016/5/13/chartex" xmlns:cx8="http://schemas.microsoft.com/office/drawing/2016/5/14/chartex" xmlns:mc="http://schemas.openxmlformats.org/markup-compatibility/2006" xmlns:aink="http://schemas.microsoft.com/office/drawing/2016/ink" xmlns:am3d="http://schemas.microsoft.com/office/drawing/2017/model3d" xmlns:o="urn:schemas-microsoft-com:office:office" xmlns:oel="http://schemas.microsoft.com/office/2019/extlst" xmlns:r="http://schemas.openxmlformats.org/officeDocument/2006/relationships" xmlns:m="http://schemas.openxmlformats.org/officeDocument/2006/math" xmlns:v="urn:schemas-microsoft-com:vml" xmlns:wp14="http://schemas.microsoft.com/office/word/2010/wordprocessingDrawing" xmlns:wp="http://schemas.openxmlformats.org/drawingml/2006/wordprocessingDrawing" xmlns:w10="urn:schemas-microsoft-com:office:word" xmlns:w="http://schemas.openxmlformats.org/wordprocessingml/2006/main" xmlns:w14="http://schemas.microsoft.com/office/word/2010/wordml" xmlns:w15="http://schemas.microsoft.com/office/word/2012/wordml" xmlns:w16cex="http://schemas.microsoft.com/office/word/2018/wordml/cex" xmlns:w16cid="http://schemas.microsoft.com/office/word/2016/wordml/cid" xmlns:w16="http://schemas.microsoft.com/office/word/2018/wordml" xmlns:w16du="http://schemas.microsoft.com/office/word/2023/wordml/word16du" xmlns:w16sdtdh="http://schemas.microsoft.com/office/word/2020/wordml/sdtdatahash" xmlns:w16se="http://schemas.microsoft.com/office/word/2015/wordml/symex" xmlns:wpg="http://schemas.microsoft.com/office/word/2010/wordprocessingGroup" xmlns:wpi="http://schemas.microsoft.com/office/word/2010/wordprocessingInk" xmlns:wne="http://schemas.microsoft.com/office/word/2006/wordml" xmlns:wps="http://schemas.microsoft.com/office/word/2010/wordprocessingShape" mc:Ignorable="w14 w15 w16se w16cid w16 w16cex w16sdtdh w16du wp14">
+  <w:abstractNum w:abstractNumId="0" w15:restartNumberingAfterBreak="0">
+    <w:nsid w:val="074C1DD0"/>
+    <w:multiLevelType w:val="hybridMultilevel"/>
+    <w:tmpl w:val="BA6099C4"/>
+    <w:lvl w:ilvl="0" w:tplc="A124826A">
+      <w:numFmt w:val="bullet"/>
+      <w:lvlText w:val="-"/>
+      <w:lvlJc w:val="left"/>
+      <w:pPr>
+        <w:ind w:left="720" w:hanging="360"/>
+      </w:pPr>
+      <w:rPr>
+        <w:rFonts w:ascii="Arial" w:eastAsiaTheme="minorHAnsi" w:hAnsi="Arial" w:cs="Arial" w:hint="default"/>
+      </w:rPr>
+    </w:lvl>
+    <w:lvl w:ilvl="1" w:tplc="040C0003" w:tentative="1">
+      <w:start w:val="1"/>
+      <w:numFmt w:val="bullet"/>
+      <w:lvlText w:val="o"/>
+      <w:lvlJc w:val="left"/>
+      <w:pPr>
+        <w:ind w:left="1440" w:hanging="360"/>
+      </w:pPr>
+      <w:rPr>
+        <w:rFonts w:ascii="Courier New" w:hAnsi="Courier New" w:cs="Courier New" w:hint="default"/>
+      </w:rPr>
+    </w:lvl>
+    <w:lvl w:ilvl="2" w:tplc="040C0005" w:tentative="1">
+      <w:start w:val="1"/>
+      <w:numFmt w:val="bullet"/>
+      <w:lvlText w:val=""/>
+      <w:lvlJc w:val="left"/>
+      <w:pPr>
+        <w:ind w:left="2160" w:hanging="360"/>
+      </w:pPr>
+      <w:rPr>
+        <w:rFonts w:ascii="Wingdings" w:hAnsi="Wingdings" w:hint="default"/>
+      </w:rPr>
+    </w:lvl>
+    <w:lvl w:ilvl="3" w:tplc="040C0001" w:tentative="1">
+      <w:start w:val="1"/>
+      <w:numFmt w:val="bullet"/>
+      <w:lvlText w:val=""/>
+      <w:lvlJc w:val="left"/>
+      <w:pPr>
+        <w:ind w:left="2880" w:hanging="360"/>
+      </w:pPr>
+      <w:rPr>
+        <w:rFonts w:ascii="Symbol" w:hAnsi="Symbol" w:hint="default"/>
+      </w:rPr>
+    </w:lvl>
+    <w:lvl w:ilvl="4" w:tplc="040C0003" w:tentative="1">
+      <w:start w:val="1"/>
+      <w:numFmt w:val="bullet"/>
+      <w:lvlText w:val="o"/>
+      <w:lvlJc w:val="left"/>
+      <w:pPr>
+        <w:ind w:left="3600" w:hanging="360"/>
+      </w:pPr>
+      <w:rPr>
+        <w:rFonts w:ascii="Courier New" w:hAnsi="Courier New" w:cs="Courier New" w:hint="default"/>
+      </w:rPr>
+    </w:lvl>
+    <w:lvl w:ilvl="5" w:tplc="040C0005" w:tentative="1">
+      <w:start w:val="1"/>
+      <w:numFmt w:val="bullet"/>
+      <w:lvlText w:val=""/>
+      <w:lvlJc w:val="left"/>
+      <w:pPr>
+        <w:ind w:left="4320" w:hanging="360"/>
+      </w:pPr>
+      <w:rPr>
+        <w:rFonts w:ascii="Wingdings" w:hAnsi="Wingdings" w:hint="default"/>
+      </w:rPr>
+    </w:lvl>
+    <w:lvl w:ilvl="6" w:tplc="040C0001" w:tentative="1">
+      <w:start w:val="1"/>
+      <w:numFmt w:val="bullet"/>
+      <w:lvlText w:val=""/>
+      <w:lvlJc w:val="left"/>
+      <w:pPr>
+        <w:ind w:left="5040" w:hanging="360"/>
+      </w:pPr>
+      <w:rPr>
+        <w:rFonts w:ascii="Symbol" w:hAnsi="Symbol" w:hint="default"/>
+      </w:rPr>
+    </w:lvl>
+    <w:lvl w:ilvl="7" w:tplc="040C0003" w:tentative="1">
+      <w:start w:val="1"/>
+      <w:numFmt w:val="bullet"/>
+      <w:lvlText w:val="o"/>
+      <w:lvlJc w:val="left"/>
+      <w:pPr>
+        <w:ind w:left="5760" w:hanging="360"/>
+      </w:pPr>
+      <w:rPr>
+        <w:rFonts w:ascii="Courier New" w:hAnsi="Courier New" w:cs="Courier New" w:hint="default"/>
+      </w:rPr>
+    </w:lvl>
+    <w:lvl w:ilvl="8" w:tplc="040C0005" w:tentative="1">
+      <w:start w:val="1"/>
+      <w:numFmt w:val="bullet"/>
+      <w:lvlText w:val=""/>
+      <w:lvlJc w:val="left"/>
+      <w:pPr>
+        <w:ind w:left="6480" w:hanging="360"/>
+      </w:pPr>
+      <w:rPr>
+        <w:rFonts w:ascii="Wingdings" w:hAnsi="Wingdings" w:hint="default"/>
+      </w:rPr>
+    </w:lvl>
+  </w:abstractNum>
+  <w:num w:numId="1" w16cid:durableId="563026563">
+    <w:abstractNumId w:val="0"/>
+  </w:num>
+</w:numbering>
 </file>
 
 <file path=word/styles.xml><?xml version="1.0" encoding="utf-8"?>
@@ -933,11 +1043,11 @@
       <w:lang w:val="en-GB"/>
     </w:rPr>
   </w:style>
-  <w:style w:type="paragraph" w:styleId="Heading1">
+  <w:style w:type="paragraph" w:styleId="Titre1">
     <w:name w:val="heading 1"/>
     <w:basedOn w:val="Normal"/>
     <w:next w:val="Normal"/>
-    <w:link w:val="Heading1Char"/>
+    <w:link w:val="Titre1Car"/>
     <w:uiPriority w:val="9"/>
     <w:qFormat/>
     <w:rsid w:val="00F15EAA"/>
@@ -955,11 +1065,11 @@
       <w:szCs w:val="40"/>
     </w:rPr>
   </w:style>
-  <w:style w:type="paragraph" w:styleId="Heading2">
+  <w:style w:type="paragraph" w:styleId="Titre2">
     <w:name w:val="heading 2"/>
     <w:basedOn w:val="Normal"/>
     <w:next w:val="Normal"/>
-    <w:link w:val="Heading2Char"/>
+    <w:link w:val="Titre2Car"/>
     <w:uiPriority w:val="9"/>
     <w:unhideWhenUsed/>
     <w:qFormat/>
@@ -978,11 +1088,11 @@
       <w:szCs w:val="32"/>
     </w:rPr>
   </w:style>
-  <w:style w:type="paragraph" w:styleId="Heading3">
+  <w:style w:type="paragraph" w:styleId="Titre3">
     <w:name w:val="heading 3"/>
     <w:basedOn w:val="Normal"/>
     <w:next w:val="Normal"/>
-    <w:link w:val="Heading3Char"/>
+    <w:link w:val="Titre3Car"/>
     <w:uiPriority w:val="9"/>
     <w:semiHidden/>
     <w:unhideWhenUsed/>
@@ -1001,11 +1111,11 @@
       <w:szCs w:val="28"/>
     </w:rPr>
   </w:style>
-  <w:style w:type="paragraph" w:styleId="Heading4">
+  <w:style w:type="paragraph" w:styleId="Titre4">
     <w:name w:val="heading 4"/>
     <w:basedOn w:val="Normal"/>
     <w:next w:val="Normal"/>
-    <w:link w:val="Heading4Char"/>
+    <w:link w:val="Titre4Car"/>
     <w:uiPriority w:val="9"/>
     <w:semiHidden/>
     <w:unhideWhenUsed/>
@@ -1024,11 +1134,11 @@
       <w:color w:val="2F5496" w:themeColor="accent1" w:themeShade="BF"/>
     </w:rPr>
   </w:style>
-  <w:style w:type="paragraph" w:styleId="Heading5">
+  <w:style w:type="paragraph" w:styleId="Titre5">
     <w:name w:val="heading 5"/>
     <w:basedOn w:val="Normal"/>
     <w:next w:val="Normal"/>
-    <w:link w:val="Heading5Char"/>
+    <w:link w:val="Titre5Car"/>
     <w:uiPriority w:val="9"/>
     <w:semiHidden/>
     <w:unhideWhenUsed/>
@@ -1045,11 +1155,11 @@
       <w:color w:val="2F5496" w:themeColor="accent1" w:themeShade="BF"/>
     </w:rPr>
   </w:style>
-  <w:style w:type="paragraph" w:styleId="Heading6">
+  <w:style w:type="paragraph" w:styleId="Titre6">
     <w:name w:val="heading 6"/>
     <w:basedOn w:val="Normal"/>
     <w:next w:val="Normal"/>
-    <w:link w:val="Heading6Char"/>
+    <w:link w:val="Titre6Car"/>
     <w:uiPriority w:val="9"/>
     <w:semiHidden/>
     <w:unhideWhenUsed/>
@@ -1068,11 +1178,11 @@
       <w:color w:val="595959" w:themeColor="text1" w:themeTint="A6"/>
     </w:rPr>
   </w:style>
-  <w:style w:type="paragraph" w:styleId="Heading7">
+  <w:style w:type="paragraph" w:styleId="Titre7">
     <w:name w:val="heading 7"/>
     <w:basedOn w:val="Normal"/>
     <w:next w:val="Normal"/>
-    <w:link w:val="Heading7Char"/>
+    <w:link w:val="Titre7Car"/>
     <w:uiPriority w:val="9"/>
     <w:semiHidden/>
     <w:unhideWhenUsed/>
@@ -1089,11 +1199,11 @@
       <w:color w:val="595959" w:themeColor="text1" w:themeTint="A6"/>
     </w:rPr>
   </w:style>
-  <w:style w:type="paragraph" w:styleId="Heading8">
+  <w:style w:type="paragraph" w:styleId="Titre8">
     <w:name w:val="heading 8"/>
     <w:basedOn w:val="Normal"/>
     <w:next w:val="Normal"/>
-    <w:link w:val="Heading8Char"/>
+    <w:link w:val="Titre8Car"/>
     <w:uiPriority w:val="9"/>
     <w:semiHidden/>
     <w:unhideWhenUsed/>
@@ -1112,11 +1222,11 @@
       <w:color w:val="272727" w:themeColor="text1" w:themeTint="D8"/>
     </w:rPr>
   </w:style>
-  <w:style w:type="paragraph" w:styleId="Heading9">
+  <w:style w:type="paragraph" w:styleId="Titre9">
     <w:name w:val="heading 9"/>
     <w:basedOn w:val="Normal"/>
     <w:next w:val="Normal"/>
-    <w:link w:val="Heading9Char"/>
+    <w:link w:val="Titre9Car"/>
     <w:uiPriority w:val="9"/>
     <w:semiHidden/>
     <w:unhideWhenUsed/>
@@ -1133,13 +1243,13 @@
       <w:color w:val="272727" w:themeColor="text1" w:themeTint="D8"/>
     </w:rPr>
   </w:style>
-  <w:style w:type="character" w:default="1" w:styleId="DefaultParagraphFont">
+  <w:style w:type="character" w:default="1" w:styleId="Policepardfaut">
     <w:name w:val="Default Paragraph Font"/>
     <w:uiPriority w:val="1"/>
     <w:semiHidden/>
     <w:unhideWhenUsed/>
   </w:style>
-  <w:style w:type="table" w:default="1" w:styleId="TableNormal">
+  <w:style w:type="table" w:default="1" w:styleId="TableauNormal">
     <w:name w:val="Normal Table"/>
     <w:uiPriority w:val="99"/>
     <w:semiHidden/>
@@ -1154,16 +1264,16 @@
       </w:tblCellMar>
     </w:tblPr>
   </w:style>
-  <w:style w:type="numbering" w:default="1" w:styleId="NoList">
+  <w:style w:type="numbering" w:default="1" w:styleId="Aucuneliste">
     <w:name w:val="No List"/>
     <w:uiPriority w:val="99"/>
     <w:semiHidden/>
     <w:unhideWhenUsed/>
   </w:style>
-  <w:style w:type="character" w:customStyle="1" w:styleId="Heading1Char">
-    <w:name w:val="Heading 1 Char"/>
-    <w:basedOn w:val="DefaultParagraphFont"/>
-    <w:link w:val="Heading1"/>
+  <w:style w:type="character" w:customStyle="1" w:styleId="Titre1Car">
+    <w:name w:val="Titre 1 Car"/>
+    <w:basedOn w:val="Policepardfaut"/>
+    <w:link w:val="Titre1"/>
     <w:uiPriority w:val="9"/>
     <w:rsid w:val="00F15EAA"/>
     <w:rPr>
@@ -1175,10 +1285,10 @@
       <w:lang w:val="en-GB"/>
     </w:rPr>
   </w:style>
-  <w:style w:type="character" w:customStyle="1" w:styleId="Heading2Char">
-    <w:name w:val="Heading 2 Char"/>
-    <w:basedOn w:val="DefaultParagraphFont"/>
-    <w:link w:val="Heading2"/>
+  <w:style w:type="character" w:customStyle="1" w:styleId="Titre2Car">
+    <w:name w:val="Titre 2 Car"/>
+    <w:basedOn w:val="Policepardfaut"/>
+    <w:link w:val="Titre2"/>
     <w:uiPriority w:val="9"/>
     <w:rsid w:val="00F15EAA"/>
     <w:rPr>
@@ -1189,10 +1299,10 @@
       <w:lang w:val="en-GB"/>
     </w:rPr>
   </w:style>
-  <w:style w:type="character" w:customStyle="1" w:styleId="Heading3Char">
-    <w:name w:val="Heading 3 Char"/>
-    <w:basedOn w:val="DefaultParagraphFont"/>
-    <w:link w:val="Heading3"/>
+  <w:style w:type="character" w:customStyle="1" w:styleId="Titre3Car">
+    <w:name w:val="Titre 3 Car"/>
+    <w:basedOn w:val="Policepardfaut"/>
+    <w:link w:val="Titre3"/>
     <w:uiPriority w:val="9"/>
     <w:semiHidden/>
     <w:rsid w:val="00B40B9F"/>
@@ -1204,10 +1314,10 @@
       <w:lang w:val="en-GB"/>
     </w:rPr>
   </w:style>
-  <w:style w:type="character" w:customStyle="1" w:styleId="Heading4Char">
-    <w:name w:val="Heading 4 Char"/>
-    <w:basedOn w:val="DefaultParagraphFont"/>
-    <w:link w:val="Heading4"/>
+  <w:style w:type="character" w:customStyle="1" w:styleId="Titre4Car">
+    <w:name w:val="Titre 4 Car"/>
+    <w:basedOn w:val="Policepardfaut"/>
+    <w:link w:val="Titre4"/>
     <w:uiPriority w:val="9"/>
     <w:semiHidden/>
     <w:rsid w:val="00B40B9F"/>
@@ -1219,10 +1329,10 @@
       <w:lang w:val="en-GB"/>
     </w:rPr>
   </w:style>
-  <w:style w:type="character" w:customStyle="1" w:styleId="Heading5Char">
-    <w:name w:val="Heading 5 Char"/>
-    <w:basedOn w:val="DefaultParagraphFont"/>
-    <w:link w:val="Heading5"/>
+  <w:style w:type="character" w:customStyle="1" w:styleId="Titre5Car">
+    <w:name w:val="Titre 5 Car"/>
+    <w:basedOn w:val="Policepardfaut"/>
+    <w:link w:val="Titre5"/>
     <w:uiPriority w:val="9"/>
     <w:semiHidden/>
     <w:rsid w:val="00B40B9F"/>
@@ -1232,10 +1342,10 @@
       <w:lang w:val="en-GB"/>
     </w:rPr>
   </w:style>
-  <w:style w:type="character" w:customStyle="1" w:styleId="Heading6Char">
-    <w:name w:val="Heading 6 Char"/>
-    <w:basedOn w:val="DefaultParagraphFont"/>
-    <w:link w:val="Heading6"/>
+  <w:style w:type="character" w:customStyle="1" w:styleId="Titre6Car">
+    <w:name w:val="Titre 6 Car"/>
+    <w:basedOn w:val="Policepardfaut"/>
+    <w:link w:val="Titre6"/>
     <w:uiPriority w:val="9"/>
     <w:semiHidden/>
     <w:rsid w:val="00B40B9F"/>
@@ -1247,10 +1357,10 @@
       <w:lang w:val="en-GB"/>
     </w:rPr>
   </w:style>
-  <w:style w:type="character" w:customStyle="1" w:styleId="Heading7Char">
-    <w:name w:val="Heading 7 Char"/>
-    <w:basedOn w:val="DefaultParagraphFont"/>
-    <w:link w:val="Heading7"/>
+  <w:style w:type="character" w:customStyle="1" w:styleId="Titre7Car">
+    <w:name w:val="Titre 7 Car"/>
+    <w:basedOn w:val="Policepardfaut"/>
+    <w:link w:val="Titre7"/>
     <w:uiPriority w:val="9"/>
     <w:semiHidden/>
     <w:rsid w:val="00B40B9F"/>
@@ -1260,10 +1370,10 @@
       <w:lang w:val="en-GB"/>
     </w:rPr>
   </w:style>
-  <w:style w:type="character" w:customStyle="1" w:styleId="Heading8Char">
-    <w:name w:val="Heading 8 Char"/>
-    <w:basedOn w:val="DefaultParagraphFont"/>
-    <w:link w:val="Heading8"/>
+  <w:style w:type="character" w:customStyle="1" w:styleId="Titre8Car">
+    <w:name w:val="Titre 8 Car"/>
+    <w:basedOn w:val="Policepardfaut"/>
+    <w:link w:val="Titre8"/>
     <w:uiPriority w:val="9"/>
     <w:semiHidden/>
     <w:rsid w:val="00B40B9F"/>
@@ -1275,10 +1385,10 @@
       <w:lang w:val="en-GB"/>
     </w:rPr>
   </w:style>
-  <w:style w:type="character" w:customStyle="1" w:styleId="Heading9Char">
-    <w:name w:val="Heading 9 Char"/>
-    <w:basedOn w:val="DefaultParagraphFont"/>
-    <w:link w:val="Heading9"/>
+  <w:style w:type="character" w:customStyle="1" w:styleId="Titre9Car">
+    <w:name w:val="Titre 9 Car"/>
+    <w:basedOn w:val="Policepardfaut"/>
+    <w:link w:val="Titre9"/>
     <w:uiPriority w:val="9"/>
     <w:semiHidden/>
     <w:rsid w:val="00B40B9F"/>
@@ -1288,11 +1398,11 @@
       <w:lang w:val="en-GB"/>
     </w:rPr>
   </w:style>
-  <w:style w:type="paragraph" w:styleId="Title">
+  <w:style w:type="paragraph" w:styleId="Titre">
     <w:name w:val="Title"/>
     <w:basedOn w:val="Normal"/>
     <w:next w:val="Normal"/>
-    <w:link w:val="TitleChar"/>
+    <w:link w:val="TitreCar"/>
     <w:uiPriority w:val="10"/>
     <w:qFormat/>
     <w:rsid w:val="00F15EAA"/>
@@ -1309,10 +1419,10 @@
       <w:szCs w:val="56"/>
     </w:rPr>
   </w:style>
-  <w:style w:type="character" w:customStyle="1" w:styleId="TitleChar">
-    <w:name w:val="Title Char"/>
-    <w:basedOn w:val="DefaultParagraphFont"/>
-    <w:link w:val="Title"/>
+  <w:style w:type="character" w:customStyle="1" w:styleId="TitreCar">
+    <w:name w:val="Titre Car"/>
+    <w:basedOn w:val="Policepardfaut"/>
+    <w:link w:val="Titre"/>
     <w:uiPriority w:val="10"/>
     <w:rsid w:val="00F15EAA"/>
     <w:rPr>
@@ -1325,11 +1435,11 @@
       <w:lang w:val="en-GB"/>
     </w:rPr>
   </w:style>
-  <w:style w:type="paragraph" w:styleId="Subtitle">
+  <w:style w:type="paragraph" w:styleId="Sous-titre">
     <w:name w:val="Subtitle"/>
     <w:basedOn w:val="Normal"/>
     <w:next w:val="Normal"/>
-    <w:link w:val="SubtitleChar"/>
+    <w:link w:val="Sous-titreCar"/>
     <w:uiPriority w:val="11"/>
     <w:qFormat/>
     <w:rsid w:val="00B40B9F"/>
@@ -1346,10 +1456,10 @@
       <w:szCs w:val="28"/>
     </w:rPr>
   </w:style>
-  <w:style w:type="character" w:customStyle="1" w:styleId="SubtitleChar">
-    <w:name w:val="Subtitle Char"/>
-    <w:basedOn w:val="DefaultParagraphFont"/>
-    <w:link w:val="Subtitle"/>
+  <w:style w:type="character" w:customStyle="1" w:styleId="Sous-titreCar">
+    <w:name w:val="Sous-titre Car"/>
+    <w:basedOn w:val="Policepardfaut"/>
+    <w:link w:val="Sous-titre"/>
     <w:uiPriority w:val="11"/>
     <w:rsid w:val="00B40B9F"/>
     <w:rPr>
@@ -1361,11 +1471,11 @@
       <w:lang w:val="en-GB"/>
     </w:rPr>
   </w:style>
-  <w:style w:type="paragraph" w:styleId="Quote">
+  <w:style w:type="paragraph" w:styleId="Citation">
     <w:name w:val="Quote"/>
     <w:basedOn w:val="Normal"/>
     <w:next w:val="Normal"/>
-    <w:link w:val="QuoteChar"/>
+    <w:link w:val="CitationCar"/>
     <w:uiPriority w:val="29"/>
     <w:qFormat/>
     <w:rsid w:val="00B40B9F"/>
@@ -1379,10 +1489,10 @@
       <w:color w:val="404040" w:themeColor="text1" w:themeTint="BF"/>
     </w:rPr>
   </w:style>
-  <w:style w:type="character" w:customStyle="1" w:styleId="QuoteChar">
-    <w:name w:val="Quote Char"/>
-    <w:basedOn w:val="DefaultParagraphFont"/>
-    <w:link w:val="Quote"/>
+  <w:style w:type="character" w:customStyle="1" w:styleId="CitationCar">
+    <w:name w:val="Citation Car"/>
+    <w:basedOn w:val="Policepardfaut"/>
+    <w:link w:val="Citation"/>
     <w:uiPriority w:val="29"/>
     <w:rsid w:val="00B40B9F"/>
     <w:rPr>
@@ -1392,7 +1502,7 @@
       <w:lang w:val="en-GB"/>
     </w:rPr>
   </w:style>
-  <w:style w:type="paragraph" w:styleId="ListParagraph">
+  <w:style w:type="paragraph" w:styleId="Paragraphedeliste">
     <w:name w:val="List Paragraph"/>
     <w:basedOn w:val="Normal"/>
     <w:uiPriority w:val="34"/>
@@ -1403,9 +1513,9 @@
       <w:contextualSpacing/>
     </w:pPr>
   </w:style>
-  <w:style w:type="character" w:styleId="IntenseEmphasis">
+  <w:style w:type="character" w:styleId="Accentuationintense">
     <w:name w:val="Intense Emphasis"/>
-    <w:basedOn w:val="DefaultParagraphFont"/>
+    <w:basedOn w:val="Policepardfaut"/>
     <w:uiPriority w:val="21"/>
     <w:qFormat/>
     <w:rsid w:val="00B40B9F"/>
@@ -1415,11 +1525,11 @@
       <w:color w:val="2F5496" w:themeColor="accent1" w:themeShade="BF"/>
     </w:rPr>
   </w:style>
-  <w:style w:type="paragraph" w:styleId="IntenseQuote">
+  <w:style w:type="paragraph" w:styleId="Citationintense">
     <w:name w:val="Intense Quote"/>
     <w:basedOn w:val="Normal"/>
     <w:next w:val="Normal"/>
-    <w:link w:val="IntenseQuoteChar"/>
+    <w:link w:val="CitationintenseCar"/>
     <w:uiPriority w:val="30"/>
     <w:qFormat/>
     <w:rsid w:val="00B40B9F"/>
@@ -1438,10 +1548,10 @@
       <w:color w:val="2F5496" w:themeColor="accent1" w:themeShade="BF"/>
     </w:rPr>
   </w:style>
-  <w:style w:type="character" w:customStyle="1" w:styleId="IntenseQuoteChar">
-    <w:name w:val="Intense Quote Char"/>
-    <w:basedOn w:val="DefaultParagraphFont"/>
-    <w:link w:val="IntenseQuote"/>
+  <w:style w:type="character" w:customStyle="1" w:styleId="CitationintenseCar">
+    <w:name w:val="Citation intense Car"/>
+    <w:basedOn w:val="Policepardfaut"/>
+    <w:link w:val="Citationintense"/>
     <w:uiPriority w:val="30"/>
     <w:rsid w:val="00B40B9F"/>
     <w:rPr>
@@ -1451,9 +1561,9 @@
       <w:lang w:val="en-GB"/>
     </w:rPr>
   </w:style>
-  <w:style w:type="character" w:styleId="IntenseReference">
+  <w:style w:type="character" w:styleId="Rfrenceintense">
     <w:name w:val="Intense Reference"/>
-    <w:basedOn w:val="DefaultParagraphFont"/>
+    <w:basedOn w:val="Policepardfaut"/>
     <w:uiPriority w:val="32"/>
     <w:qFormat/>
     <w:rsid w:val="00B40B9F"/>
@@ -1465,12 +1575,12 @@
       <w:spacing w:val="5"/>
     </w:rPr>
   </w:style>
-  <w:style w:type="paragraph" w:styleId="NoSpacing">
+  <w:style w:type="paragraph" w:styleId="Sansinterligne">
     <w:name w:val="No Spacing"/>
     <w:aliases w:val="head1"/>
-    <w:basedOn w:val="Heading1"/>
-    <w:next w:val="Heading1"/>
-    <w:link w:val="NoSpacingChar"/>
+    <w:basedOn w:val="Titre1"/>
+    <w:next w:val="Titre1"/>
+    <w:link w:val="SansinterligneCar"/>
     <w:uiPriority w:val="1"/>
     <w:rsid w:val="00F15EAA"/>
     <w:pPr>
@@ -1480,11 +1590,11 @@
       <w:b w:val="0"/>
     </w:rPr>
   </w:style>
-  <w:style w:type="character" w:customStyle="1" w:styleId="NoSpacingChar">
-    <w:name w:val="No Spacing Char"/>
-    <w:aliases w:val="head1 Char"/>
-    <w:basedOn w:val="Heading1Char"/>
-    <w:link w:val="NoSpacing"/>
+  <w:style w:type="character" w:customStyle="1" w:styleId="SansinterligneCar">
+    <w:name w:val="Sans interligne Car"/>
+    <w:aliases w:val="head1 Car"/>
+    <w:basedOn w:val="Titre1Car"/>
+    <w:link w:val="Sansinterligne"/>
     <w:uiPriority w:val="1"/>
     <w:rsid w:val="00F15EAA"/>
     <w:rPr>

</xml_diff>